<commit_message>
Add more exercises for 28-Character-level-And-Paragraph-level-Text-Formatting-Exercises
</commit_message>
<xml_diff>
--- a/Courses/Computer-Modeling-and-IT/Computer-Modeling-and-IT-5-Class/28-Character-level-And-Paragraph-level-Text-Formatting/28-Character-level-And-Paragraph-level-Text-Formatting-Exercises.docx
+++ b/Courses/Computer-Modeling-and-IT/Computer-Modeling-and-IT-5-Class/28-Character-level-And-Paragraph-level-Text-Formatting/28-Character-level-And-Paragraph-level-Text-Formatting-Exercises.docx
@@ -88,7 +88,7 @@
             <v:path o:extrusionok="f" gradientshapeok="t" o:connecttype="rect"/>
             <o:lock v:ext="edit" aspectratio="t"/>
           </v:shapetype>
-          <v:shape id="_x0000_i1025" type="#_x0000_t75" style="width:159.05pt;height:74.15pt">
+          <v:shape id="_x0000_i1025" type="#_x0000_t75" style="width:159.45pt;height:74.2pt">
             <v:imagedata r:id="rId8" o:title="Status-Under-Development"/>
           </v:shape>
         </w:pict>
@@ -829,7 +829,435 @@
         <w:rPr>
           <w:lang w:val="bg-BG"/>
         </w:rPr>
-        <w:t>...</w:t>
+        <w:t>Стихотворение – "Хайдути"</w:t>
+      </w:r>
+    </w:p>
+    <w:p>
+      <w:r>
+        <w:rPr>
+          <w:lang w:val="bg-BG"/>
+        </w:rPr>
+        <w:t>В нов празен докумен запишете</w:t>
+      </w:r>
+      <w:r>
+        <w:rPr>
+          <w:lang w:val="bg-BG"/>
+        </w:rPr>
+        <w:t xml:space="preserve"> началото на творбата на Христо Ботев – "</w:t>
+      </w:r>
+      <w:r>
+        <w:rPr>
+          <w:b/>
+          <w:lang w:val="bg-BG"/>
+        </w:rPr>
+        <w:t>Хайдути</w:t>
+      </w:r>
+      <w:r>
+        <w:rPr>
+          <w:lang w:val="bg-BG"/>
+        </w:rPr>
+        <w:t xml:space="preserve">". Заглавието трябва да бъде </w:t>
+      </w:r>
+      <w:r>
+        <w:rPr>
+          <w:b/>
+          <w:lang w:val="bg-BG"/>
+        </w:rPr>
+        <w:t>16</w:t>
+      </w:r>
+      <w:r>
+        <w:rPr>
+          <w:b/>
+        </w:rPr>
+        <w:t xml:space="preserve"> pt</w:t>
+      </w:r>
+      <w:r>
+        <w:t>.,</w:t>
+      </w:r>
+      <w:r>
+        <w:rPr>
+          <w:lang w:val="bg-BG"/>
+        </w:rPr>
+        <w:t xml:space="preserve"> стил </w:t>
+      </w:r>
+      <w:r>
+        <w:t>"</w:t>
+      </w:r>
+      <w:r>
+        <w:rPr>
+          <w:b/>
+        </w:rPr>
+        <w:t>Bold</w:t>
+      </w:r>
+      <w:r>
+        <w:t xml:space="preserve">", </w:t>
+      </w:r>
+      <w:r>
+        <w:rPr>
+          <w:lang w:val="bg-BG"/>
+        </w:rPr>
+        <w:t>да</w:t>
+      </w:r>
+      <w:r>
+        <w:t xml:space="preserve"> </w:t>
+      </w:r>
+      <w:r>
+        <w:rPr>
+          <w:lang w:val="bg-BG"/>
+        </w:rPr>
+        <w:t xml:space="preserve">бъде </w:t>
+      </w:r>
+      <w:r>
+        <w:rPr>
+          <w:b/>
+          <w:lang w:val="bg-BG"/>
+        </w:rPr>
+        <w:t>центрирано</w:t>
+      </w:r>
+      <w:r>
+        <w:rPr>
+          <w:lang w:val="bg-BG"/>
+        </w:rPr>
+        <w:t xml:space="preserve"> на страницата и шрифтът да е </w:t>
+      </w:r>
+      <w:r>
+        <w:t>"</w:t>
+      </w:r>
+      <w:r>
+        <w:rPr>
+          <w:b/>
+        </w:rPr>
+        <w:t>Calibri</w:t>
+      </w:r>
+      <w:r>
+        <w:t>"</w:t>
+      </w:r>
+      <w:r>
+        <w:rPr>
+          <w:lang w:val="bg-BG"/>
+        </w:rPr>
+        <w:t>.</w:t>
+      </w:r>
+      <w:r>
+        <w:rPr>
+          <w:lang w:val="bg-BG"/>
+        </w:rPr>
+        <w:t xml:space="preserve"> Добавете </w:t>
+      </w:r>
+      <w:r>
+        <w:rPr>
+          <w:b/>
+          <w:lang w:val="bg-BG"/>
+        </w:rPr>
+        <w:t>разстояние</w:t>
+      </w:r>
+      <w:r>
+        <w:rPr>
+          <w:lang w:val="bg-BG"/>
+        </w:rPr>
+        <w:t xml:space="preserve"> </w:t>
+      </w:r>
+      <w:r>
+        <w:rPr>
+          <w:lang w:val="bg-BG"/>
+        </w:rPr>
+        <w:t>между заглавието и текст</w:t>
+      </w:r>
+      <w:r>
+        <w:t>a</w:t>
+      </w:r>
+      <w:r>
+        <w:rPr>
+          <w:lang w:val="bg-BG"/>
+        </w:rPr>
+        <w:t>.</w:t>
+      </w:r>
+      <w:r>
+        <w:t xml:space="preserve"> </w:t>
+      </w:r>
+      <w:r>
+        <w:rPr>
+          <w:lang w:val="bg-BG"/>
+        </w:rPr>
+        <w:t xml:space="preserve">За стихотворението задайте стил </w:t>
+      </w:r>
+      <w:r>
+        <w:t>"</w:t>
+      </w:r>
+      <w:r>
+        <w:rPr>
+          <w:b/>
+        </w:rPr>
+        <w:t>Italic</w:t>
+      </w:r>
+      <w:r>
+        <w:t xml:space="preserve">", </w:t>
+      </w:r>
+      <w:r>
+        <w:rPr>
+          <w:lang w:val="bg-BG"/>
+        </w:rPr>
+        <w:t xml:space="preserve">размер на шрифта – </w:t>
+      </w:r>
+      <w:r>
+        <w:rPr>
+          <w:b/>
+          <w:lang w:val="bg-BG"/>
+        </w:rPr>
+        <w:t>14</w:t>
+      </w:r>
+      <w:r>
+        <w:rPr>
+          <w:b/>
+        </w:rPr>
+        <w:t xml:space="preserve"> pt.</w:t>
+      </w:r>
+      <w:r>
+        <w:t>,</w:t>
+      </w:r>
+      <w:r>
+        <w:rPr>
+          <w:lang w:val="bg-BG"/>
+        </w:rPr>
+        <w:t xml:space="preserve"> да е</w:t>
+      </w:r>
+      <w:r>
+        <w:t xml:space="preserve"> </w:t>
+      </w:r>
+      <w:r>
+        <w:rPr>
+          <w:b/>
+          <w:lang w:val="bg-BG"/>
+        </w:rPr>
+        <w:t>центрирано</w:t>
+      </w:r>
+      <w:r>
+        <w:rPr>
+          <w:lang w:val="bg-BG"/>
+        </w:rPr>
+        <w:t xml:space="preserve">, както и шрифтът да бъде </w:t>
+      </w:r>
+      <w:r>
+        <w:t>"</w:t>
+      </w:r>
+      <w:r>
+        <w:rPr>
+          <w:b/>
+        </w:rPr>
+        <w:t>Consolas</w:t>
+      </w:r>
+      <w:r>
+        <w:t xml:space="preserve">". </w:t>
+      </w:r>
+      <w:r>
+        <w:rPr>
+          <w:lang w:val="bg-BG"/>
+        </w:rPr>
+        <w:t xml:space="preserve">Не забравяйте да сложите и </w:t>
+      </w:r>
+      <w:r>
+        <w:rPr>
+          <w:b/>
+          <w:lang w:val="bg-BG"/>
+        </w:rPr>
+        <w:t>името на автора</w:t>
+      </w:r>
+      <w:r>
+        <w:rPr>
+          <w:lang w:val="bg-BG"/>
+        </w:rPr>
+        <w:t xml:space="preserve"> някрая</w:t>
+      </w:r>
+      <w:r>
+        <w:rPr>
+          <w:lang w:val="bg-BG"/>
+        </w:rPr>
+        <w:t>,</w:t>
+      </w:r>
+      <w:r>
+        <w:rPr>
+          <w:lang w:val="bg-BG"/>
+        </w:rPr>
+        <w:t xml:space="preserve"> </w:t>
+      </w:r>
+      <w:r>
+        <w:rPr>
+          <w:b/>
+          <w:lang w:val="bg-BG"/>
+        </w:rPr>
+        <w:t>подравнено в дясно</w:t>
+      </w:r>
+      <w:r>
+        <w:rPr>
+          <w:b/>
+          <w:lang w:val="bg-BG"/>
+        </w:rPr>
+        <w:t xml:space="preserve"> </w:t>
+      </w:r>
+      <w:r>
+        <w:rPr>
+          <w:lang w:val="bg-BG"/>
+        </w:rPr>
+        <w:t>и да е</w:t>
+      </w:r>
+      <w:r>
+        <w:rPr>
+          <w:lang w:val="bg-BG"/>
+        </w:rPr>
+        <w:t xml:space="preserve"> в стил </w:t>
+      </w:r>
+      <w:r>
+        <w:t>"</w:t>
+      </w:r>
+      <w:r>
+        <w:rPr>
+          <w:b/>
+        </w:rPr>
+        <w:t>Bold</w:t>
+      </w:r>
+      <w:r>
+        <w:t>".</w:t>
+      </w:r>
+    </w:p>
+    <w:p>
+      <w:pPr>
+        <w:jc w:val="center"/>
+      </w:pPr>
+      <w:r>
+        <w:rPr>
+          <w:noProof/>
+        </w:rPr>
+        <w:drawing>
+          <wp:inline distT="0" distB="0" distL="0" distR="0" wp14:anchorId="25DEB8B1" wp14:editId="744E2662">
+            <wp:extent cx="3884371" cy="3856082"/>
+            <wp:effectExtent l="19050" t="19050" r="20955" b="11430"/>
+            <wp:docPr id="1" name="Picture 1"/>
+            <wp:cNvGraphicFramePr>
+              <a:graphicFrameLocks xmlns:a="http://schemas.openxmlformats.org/drawingml/2006/main" noChangeAspect="1"/>
+            </wp:cNvGraphicFramePr>
+            <a:graphic xmlns:a="http://schemas.openxmlformats.org/drawingml/2006/main">
+              <a:graphicData uri="http://schemas.openxmlformats.org/drawingml/2006/picture">
+                <pic:pic xmlns:pic="http://schemas.openxmlformats.org/drawingml/2006/picture">
+                  <pic:nvPicPr>
+                    <pic:cNvPr id="1" name="Annotation 2023-10-02 173552.png"/>
+                    <pic:cNvPicPr/>
+                  </pic:nvPicPr>
+                  <pic:blipFill>
+                    <a:blip r:embed="rId11">
+                      <a:extLst>
+                        <a:ext uri="{28A0092B-C50C-407E-A947-70E740481C1C}">
+                          <a14:useLocalDpi xmlns:a14="http://schemas.microsoft.com/office/drawing/2010/main" val="0"/>
+                        </a:ext>
+                      </a:extLst>
+                    </a:blip>
+                    <a:stretch>
+                      <a:fillRect/>
+                    </a:stretch>
+                  </pic:blipFill>
+                  <pic:spPr>
+                    <a:xfrm>
+                      <a:off x="0" y="0"/>
+                      <a:ext cx="3920294" cy="3891743"/>
+                    </a:xfrm>
+                    <a:prstGeom prst="rect">
+                      <a:avLst/>
+                    </a:prstGeom>
+                    <a:ln>
+                      <a:solidFill>
+                        <a:schemeClr val="bg1">
+                          <a:lumMod val="75000"/>
+                        </a:schemeClr>
+                      </a:solidFill>
+                    </a:ln>
+                  </pic:spPr>
+                </pic:pic>
+              </a:graphicData>
+            </a:graphic>
+          </wp:inline>
+        </w:drawing>
+      </w:r>
+    </w:p>
+    <w:p>
+      <w:pPr>
+        <w:pStyle w:val="Heading3"/>
+        <w:rPr>
+          <w:lang w:val="bg-BG"/>
+        </w:rPr>
+      </w:pPr>
+      <w:r>
+        <w:rPr>
+          <w:lang w:val="bg-BG"/>
+        </w:rPr>
+        <w:t>4. Планети в слънчевата система</w:t>
+      </w:r>
+    </w:p>
+    <w:p>
+      <w:r>
+        <w:rPr>
+          <w:lang w:val="bg-BG"/>
+        </w:rPr>
+        <w:t xml:space="preserve">Създайте нов празен документ. Гледайки снимката, трябва да препишете текста и да го форматирате по подобен начин. Шрифтът на целия документ трябва да е </w:t>
+      </w:r>
+      <w:r>
+        <w:t>"Calibri".</w:t>
+      </w:r>
+    </w:p>
+    <w:p>
+      <w:pPr>
+        <w:jc w:val="center"/>
+      </w:pPr>
+      <w:r>
+        <w:rPr>
+          <w:noProof/>
+        </w:rPr>
+        <w:drawing>
+          <wp:inline distT="0" distB="0" distL="0" distR="0" wp14:anchorId="37608CF2" wp14:editId="4A143F9F">
+            <wp:extent cx="5799608" cy="2569946"/>
+            <wp:effectExtent l="19050" t="19050" r="10795" b="20955"/>
+            <wp:docPr id="2" name="Picture 2"/>
+            <wp:cNvGraphicFramePr>
+              <a:graphicFrameLocks xmlns:a="http://schemas.openxmlformats.org/drawingml/2006/main" noChangeAspect="1"/>
+            </wp:cNvGraphicFramePr>
+            <a:graphic xmlns:a="http://schemas.openxmlformats.org/drawingml/2006/main">
+              <a:graphicData uri="http://schemas.openxmlformats.org/drawingml/2006/picture">
+                <pic:pic xmlns:pic="http://schemas.openxmlformats.org/drawingml/2006/picture">
+                  <pic:nvPicPr>
+                    <pic:cNvPr id="2" name="Annotation 2023-10-02 180548.png"/>
+                    <pic:cNvPicPr/>
+                  </pic:nvPicPr>
+                  <pic:blipFill>
+                    <a:blip r:embed="rId12">
+                      <a:extLst>
+                        <a:ext uri="{28A0092B-C50C-407E-A947-70E740481C1C}">
+                          <a14:useLocalDpi xmlns:a14="http://schemas.microsoft.com/office/drawing/2010/main" val="0"/>
+                        </a:ext>
+                      </a:extLst>
+                    </a:blip>
+                    <a:stretch>
+                      <a:fillRect/>
+                    </a:stretch>
+                  </pic:blipFill>
+                  <pic:spPr>
+                    <a:xfrm>
+                      <a:off x="0" y="0"/>
+                      <a:ext cx="5809008" cy="2574111"/>
+                    </a:xfrm>
+                    <a:prstGeom prst="rect">
+                      <a:avLst/>
+                    </a:prstGeom>
+                    <a:ln>
+                      <a:solidFill>
+                        <a:schemeClr val="bg1">
+                          <a:lumMod val="75000"/>
+                        </a:schemeClr>
+                      </a:solidFill>
+                    </a:ln>
+                  </pic:spPr>
+                </pic:pic>
+              </a:graphicData>
+            </a:graphic>
+          </wp:inline>
+        </w:drawing>
       </w:r>
       <w:bookmarkStart w:id="0" w:name="_GoBack"/>
       <w:bookmarkEnd w:id="0"/>
@@ -6180,6 +6608,7 @@
   <w:style w:type="character" w:default="1" w:styleId="DefaultParagraphFont">
     <w:name w:val="Default Paragraph Font"/>
     <w:uiPriority w:val="1"/>
+    <w:semiHidden/>
     <w:unhideWhenUsed/>
   </w:style>
   <w:style w:type="table" w:default="1" w:styleId="TableNormal">
@@ -6793,7 +7222,7 @@
 </file>
 
 <file path=customXml/itemProps1.xml><?xml version="1.0" encoding="utf-8"?>
-<ds:datastoreItem xmlns:ds="http://schemas.openxmlformats.org/officeDocument/2006/customXml" ds:itemID="{5E677F38-6285-4998-97AE-A0E42B70C0C8}">
+<ds:datastoreItem xmlns:ds="http://schemas.openxmlformats.org/officeDocument/2006/customXml" ds:itemID="{5F7BAA9F-5EC4-4A97-AC20-82C60E2E0864}">
   <ds:schemaRefs>
     <ds:schemaRef ds:uri="http://schemas.openxmlformats.org/officeDocument/2006/bibliography"/>
   </ds:schemaRefs>

</xml_diff>